<commit_message>
Updates to Small Container Compactor and GH154 Design
</commit_message>
<xml_diff>
--- a/design/Design Specification - Capture - Feb2015 GH154 Display Fixed ERF_FRF_pct.docx
+++ b/design/Design Specification - Capture - Feb2015 GH154 Display Fixed ERF_FRF_pct.docx
@@ -2320,8 +2320,6 @@
                 <w:rFonts w:asciiTheme="minorHAnsi" w:hAnsiTheme="minorHAnsi"/>
               </w:rPr>
             </w:pPr>
-            <w:bookmarkStart w:id="15" w:name="_GoBack"/>
-            <w:bookmarkEnd w:id="15"/>
             <w:r>
               <w:rPr>
                 <w:rFonts w:asciiTheme="minorHAnsi" w:hAnsiTheme="minorHAnsi"/>
@@ -2369,9 +2367,9 @@
           <w:rFonts w:asciiTheme="minorHAnsi" w:hAnsiTheme="minorHAnsi"/>
         </w:rPr>
       </w:pPr>
-      <w:bookmarkStart w:id="16" w:name="_Toc342757862"/>
-      <w:bookmarkStart w:id="17" w:name="_Toc346297770"/>
-      <w:bookmarkStart w:id="18" w:name="_Toc404134500"/>
+      <w:bookmarkStart w:id="15" w:name="_Toc342757862"/>
+      <w:bookmarkStart w:id="16" w:name="_Toc346297770"/>
+      <w:bookmarkStart w:id="17" w:name="_Toc404134500"/>
       <w:bookmarkEnd w:id="12"/>
       <w:bookmarkEnd w:id="13"/>
       <w:bookmarkEnd w:id="14"/>
@@ -2391,8 +2389,8 @@
           <w:rFonts w:asciiTheme="minorHAnsi" w:hAnsiTheme="minorHAnsi"/>
         </w:rPr>
       </w:pPr>
-      <w:bookmarkStart w:id="19" w:name="_Toc379450809"/>
-      <w:bookmarkStart w:id="20" w:name="_Toc410897121"/>
+      <w:bookmarkStart w:id="18" w:name="_Toc379450809"/>
+      <w:bookmarkStart w:id="19" w:name="_Toc410897121"/>
       <w:r>
         <w:rPr>
           <w:rFonts w:asciiTheme="minorHAnsi" w:hAnsiTheme="minorHAnsi"/>
@@ -2405,8 +2403,8 @@
         </w:rPr>
         <w:t>Assumptions</w:t>
       </w:r>
+      <w:bookmarkEnd w:id="18"/>
       <w:bookmarkEnd w:id="19"/>
-      <w:bookmarkEnd w:id="20"/>
       <w:r>
         <w:rPr>
           <w:rFonts w:asciiTheme="minorHAnsi" w:hAnsiTheme="minorHAnsi"/>
@@ -2557,14 +2555,14 @@
           <w:rFonts w:asciiTheme="minorHAnsi" w:hAnsiTheme="minorHAnsi"/>
         </w:rPr>
       </w:pPr>
-      <w:bookmarkStart w:id="21" w:name="_Toc410897122"/>
+      <w:bookmarkStart w:id="20" w:name="_Toc410897122"/>
       <w:r>
         <w:rPr>
           <w:rFonts w:asciiTheme="minorHAnsi" w:hAnsiTheme="minorHAnsi"/>
         </w:rPr>
         <w:t>Design</w:t>
       </w:r>
-      <w:bookmarkEnd w:id="21"/>
+      <w:bookmarkEnd w:id="20"/>
     </w:p>
     <w:p>
       <w:pPr>
@@ -2575,7 +2573,7 @@
           <w:szCs w:val="28"/>
         </w:rPr>
       </w:pPr>
-      <w:bookmarkStart w:id="22" w:name="_Toc410897123"/>
+      <w:bookmarkStart w:id="21" w:name="_Toc410897123"/>
       <w:r>
         <w:rPr>
           <w:rFonts w:asciiTheme="minorHAnsi" w:hAnsiTheme="minorHAnsi"/>
@@ -2583,7 +2581,7 @@
         </w:rPr>
         <w:t>#</w:t>
       </w:r>
-      <w:bookmarkStart w:id="23" w:name="Competitor_Gateway_Area"/>
+      <w:bookmarkStart w:id="22" w:name="Competitor_Gateway_Area"/>
       <w:r>
         <w:rPr>
           <w:rFonts w:asciiTheme="minorHAnsi" w:hAnsiTheme="minorHAnsi"/>
@@ -2598,8 +2596,8 @@
         </w:rPr>
         <w:t xml:space="preserve"> </w:t>
       </w:r>
+      <w:bookmarkEnd w:id="21"/>
       <w:bookmarkEnd w:id="22"/>
-      <w:bookmarkEnd w:id="23"/>
       <w:r>
         <w:rPr>
           <w:rFonts w:asciiTheme="minorHAnsi" w:hAnsiTheme="minorHAnsi"/>
@@ -2914,7 +2912,7 @@
           <w:rFonts w:asciiTheme="minorHAnsi" w:hAnsiTheme="minorHAnsi"/>
         </w:rPr>
       </w:pPr>
-      <w:bookmarkStart w:id="24" w:name="_Toc410897124"/>
+      <w:bookmarkStart w:id="23" w:name="_Toc410897124"/>
       <w:proofErr w:type="spellStart"/>
       <w:r>
         <w:rPr>
@@ -2929,7 +2927,7 @@
         </w:rPr>
         <w:t xml:space="preserve"> Interface</w:t>
       </w:r>
-      <w:bookmarkEnd w:id="24"/>
+      <w:bookmarkEnd w:id="23"/>
     </w:p>
     <w:p>
       <w:pPr>
@@ -3011,6 +3009,14 @@
         </w:rPr>
         <w:t xml:space="preserve"> team on testing.</w:t>
       </w:r>
+      <w:r>
+        <w:rPr>
+          <w:rFonts w:ascii="Arial" w:hAnsi="Arial" w:cs="Arial"/>
+        </w:rPr>
+        <w:t xml:space="preserve">  There were no previous variables as the data was pulled directly from a table.</w:t>
+      </w:r>
+      <w:bookmarkStart w:id="24" w:name="_GoBack"/>
+      <w:bookmarkEnd w:id="24"/>
     </w:p>
     <w:p>
       <w:pPr>
@@ -3079,9 +3085,9 @@
         <w:t xml:space="preserve"> </w:t>
       </w:r>
     </w:p>
+    <w:bookmarkEnd w:id="15"/>
     <w:bookmarkEnd w:id="16"/>
     <w:bookmarkEnd w:id="17"/>
-    <w:bookmarkEnd w:id="18"/>
     <w:p>
       <w:pPr>
         <w:pStyle w:val="BodyText"/>
@@ -3316,7 +3322,7 @@
       <w:rPr>
         <w:noProof/>
       </w:rPr>
-      <w:t>2/6/2015 7:07:42 AM</w:t>
+      <w:t>2/6/2015 10:33:51 AM</w:t>
     </w:r>
     <w:r>
       <w:rPr>
@@ -8508,6 +8514,21 @@
 </file>
 
 <file path=customXml/item1.xml><?xml version="1.0" encoding="utf-8"?>
+<?mso-contentType ?>
+<FormTemplates xmlns="http://schemas.microsoft.com/sharepoint/v3/contenttype/forms">
+  <Display>DocumentLibraryForm</Display>
+  <Edit>DocumentLibraryForm</Edit>
+  <New>DocumentLibraryForm</New>
+</FormTemplates>
+</file>
+
+<file path=customXml/item2.xml><?xml version="1.0" encoding="utf-8"?>
+<p:properties xmlns:p="http://schemas.microsoft.com/office/2006/metadata/properties" xmlns:xsi="http://www.w3.org/2001/XMLSchema-instance">
+  <documentManagement/>
+</p:properties>
+</file>
+
+<file path=customXml/item3.xml><?xml version="1.0" encoding="utf-8"?>
 <ct:contentTypeSchema xmlns:ct="http://schemas.microsoft.com/office/2006/metadata/contentType" xmlns:ma="http://schemas.microsoft.com/office/2006/metadata/properties/metaAttributes" ct:_="" ma:_="" ma:contentTypeName="Document" ma:contentTypeID="0x01010007B1D441ADEC8642ABD94220A12323FC" ma:contentTypeVersion="0" ma:contentTypeDescription="Create a new document." ma:contentTypeScope="" ma:versionID="004e9817178017d7dbe120b842248b7f">
   <xsd:schema xmlns:xsd="http://www.w3.org/2001/XMLSchema" xmlns:xs="http://www.w3.org/2001/XMLSchema" xmlns:p="http://schemas.microsoft.com/office/2006/metadata/properties" targetNamespace="http://schemas.microsoft.com/office/2006/metadata/properties" ma:root="true" ma:fieldsID="c64490b4aec6201516c3a874156f37b2">
     <xsd:element name="properties">
@@ -8621,26 +8642,27 @@
 </ct:contentTypeSchema>
 </file>
 
-<file path=customXml/item2.xml><?xml version="1.0" encoding="utf-8"?>
-<p:properties xmlns:p="http://schemas.microsoft.com/office/2006/metadata/properties" xmlns:xsi="http://www.w3.org/2001/XMLSchema-instance">
-  <documentManagement/>
-</p:properties>
-</file>
-
-<file path=customXml/item3.xml><?xml version="1.0" encoding="utf-8"?>
-<?mso-contentType ?>
-<FormTemplates xmlns="http://schemas.microsoft.com/sharepoint/v3/contenttype/forms">
-  <Display>DocumentLibraryForm</Display>
-  <Edit>DocumentLibraryForm</Edit>
-  <New>DocumentLibraryForm</New>
-</FormTemplates>
-</file>
-
 <file path=customXml/item4.xml><?xml version="1.0" encoding="utf-8"?>
 <b:Sources xmlns:b="http://schemas.openxmlformats.org/officeDocument/2006/bibliography" xmlns="http://schemas.openxmlformats.org/officeDocument/2006/bibliography" SelectedStyle="\APA.XSL" StyleName="APA"/>
 </file>
 
 <file path=customXml/itemProps1.xml><?xml version="1.0" encoding="utf-8"?>
+<ds:datastoreItem xmlns:ds="http://schemas.openxmlformats.org/officeDocument/2006/customXml" ds:itemID="{3CBB50F0-8F85-42BF-AC23-9DA2DC66E259}">
+  <ds:schemaRefs>
+    <ds:schemaRef ds:uri="http://schemas.microsoft.com/sharepoint/v3/contenttype/forms"/>
+  </ds:schemaRefs>
+</ds:datastoreItem>
+</file>
+
+<file path=customXml/itemProps2.xml><?xml version="1.0" encoding="utf-8"?>
+<ds:datastoreItem xmlns:ds="http://schemas.openxmlformats.org/officeDocument/2006/customXml" ds:itemID="{E5265DE5-3E8E-4120-8280-8EC419E03148}">
+  <ds:schemaRefs>
+    <ds:schemaRef ds:uri="http://schemas.microsoft.com/office/2006/metadata/properties"/>
+  </ds:schemaRefs>
+</ds:datastoreItem>
+</file>
+
+<file path=customXml/itemProps3.xml><?xml version="1.0" encoding="utf-8"?>
 <ds:datastoreItem xmlns:ds="http://schemas.openxmlformats.org/officeDocument/2006/customXml" ds:itemID="{BA7BD11F-C275-40DD-82C9-C791F093B530}">
   <ds:schemaRefs>
     <ds:schemaRef ds:uri="http://schemas.microsoft.com/office/2006/metadata/contentType"/>
@@ -8656,24 +8678,8 @@
 </ds:datastoreItem>
 </file>
 
-<file path=customXml/itemProps2.xml><?xml version="1.0" encoding="utf-8"?>
-<ds:datastoreItem xmlns:ds="http://schemas.openxmlformats.org/officeDocument/2006/customXml" ds:itemID="{E5265DE5-3E8E-4120-8280-8EC419E03148}">
-  <ds:schemaRefs>
-    <ds:schemaRef ds:uri="http://schemas.microsoft.com/office/2006/metadata/properties"/>
-  </ds:schemaRefs>
-</ds:datastoreItem>
-</file>
-
-<file path=customXml/itemProps3.xml><?xml version="1.0" encoding="utf-8"?>
-<ds:datastoreItem xmlns:ds="http://schemas.openxmlformats.org/officeDocument/2006/customXml" ds:itemID="{3CBB50F0-8F85-42BF-AC23-9DA2DC66E259}">
-  <ds:schemaRefs>
-    <ds:schemaRef ds:uri="http://schemas.microsoft.com/sharepoint/v3/contenttype/forms"/>
-  </ds:schemaRefs>
-</ds:datastoreItem>
-</file>
-
 <file path=customXml/itemProps4.xml><?xml version="1.0" encoding="utf-8"?>
-<ds:datastoreItem xmlns:ds="http://schemas.openxmlformats.org/officeDocument/2006/customXml" ds:itemID="{B60825E4-15D1-4B14-8AC0-938DF74EEEE1}">
+<ds:datastoreItem xmlns:ds="http://schemas.openxmlformats.org/officeDocument/2006/customXml" ds:itemID="{3C5E03AB-D0D6-4DA5-B47C-71F049392A38}">
   <ds:schemaRefs>
     <ds:schemaRef ds:uri="http://schemas.openxmlformats.org/officeDocument/2006/bibliography"/>
   </ds:schemaRefs>

</xml_diff>